<commit_message>
LIP-77: amendmends by Lorek.
</commit_message>
<xml_diff>
--- a/CASUS/bartosz_chmiela.docx
+++ b/CASUS/bartosz_chmiela.docx
@@ -123,30 +123,6 @@
         </w:rPr>
         <w:footnoteReference w:id="2"/>
       </w:r>
-      <w:r>
-        <w:rPr>
-          <w:rFonts w:cs="Arial" w:ascii="Arial" w:hAnsi="Arial"/>
-          <w:lang w:val="en-US"/>
-        </w:rPr>
-        <w:t xml:space="preserve">, </w:t>
-      </w:r>
-      <w:r>
-        <w:rPr>
-          <w:rFonts w:cs="Arial" w:ascii="Arial" w:hAnsi="Arial"/>
-          <w:b/>
-          <w:bCs/>
-          <w:lang w:val="en-US"/>
-        </w:rPr>
-        <w:t>Paweł Lorek</w:t>
-      </w:r>
-      <w:r>
-        <w:rPr>
-          <w:rFonts w:cs="Arial" w:ascii="Arial" w:hAnsi="Arial"/>
-          <w:vertAlign w:val="superscript"/>
-          <w:lang w:val="en-US"/>
-        </w:rPr>
-        <w:t>2</w:t>
-      </w:r>
     </w:p>
     <w:p>
       <w:pPr>
@@ -198,25 +174,7 @@
           <w:iCs/>
           <w:lang w:val="en-US"/>
         </w:rPr>
-        <w:t>Mathematical Institute,  University of Wroc</w:t>
-      </w:r>
-      <w:r>
-        <w:rPr>
-          <w:rFonts w:cs="Arial" w:ascii="Arial" w:hAnsi="Arial"/>
-          <w:i/>
-          <w:iCs/>
-          <w:lang w:val="en-US"/>
-        </w:rPr>
-        <w:t>ł</w:t>
-      </w:r>
-      <w:r>
-        <w:rPr>
-          <w:rFonts w:cs="Arial" w:ascii="Arial" w:hAnsi="Arial"/>
-          <w:i/>
-          <w:iCs/>
-          <w:lang w:val="en-US"/>
-        </w:rPr>
-        <w:t>aw, pl. Grunwaldzki 2/4, 50-384 Wrocław, Poland</w:t>
+        <w:t>Mathematical Institute,  University of Wrocław, pl. Grunwaldzki 2/4, 50-384 Wrocław, Poland</w:t>
       </w:r>
     </w:p>
     <w:p>
@@ -230,58 +188,8 @@
       <w:r>
         <w:rPr>
           <w:rFonts w:cs="Arial" w:ascii="Arial" w:hAnsi="Arial"/>
-          <w:vertAlign w:val="superscript"/>
-          <w:lang w:val="en-US"/>
-        </w:rPr>
-        <w:t>2</w:t>
-      </w:r>
-      <w:r>
-        <w:rPr>
-          <w:rFonts w:cs="Arial" w:ascii="Arial" w:hAnsi="Arial"/>
-          <w:lang w:val="en-US"/>
-        </w:rPr>
-        <w:t xml:space="preserve"> </w:t>
-      </w:r>
-      <w:r>
-        <w:rPr>
-          <w:rFonts w:cs="Arial" w:ascii="Arial" w:hAnsi="Arial"/>
-          <w:i/>
-          <w:iCs/>
-          <w:lang w:val="en-US"/>
-        </w:rPr>
-        <w:t>Mathematical Institute,  University of Wroc</w:t>
-      </w:r>
-      <w:r>
-        <w:rPr>
-          <w:rFonts w:cs="Arial" w:ascii="Arial" w:hAnsi="Arial"/>
-          <w:i/>
-          <w:iCs/>
-          <w:lang w:val="en-US"/>
-        </w:rPr>
-        <w:t>ł</w:t>
-      </w:r>
-      <w:r>
-        <w:rPr>
-          <w:rFonts w:cs="Arial" w:ascii="Arial" w:hAnsi="Arial"/>
-          <w:i/>
-          <w:iCs/>
-          <w:lang w:val="en-US"/>
-        </w:rPr>
-        <w:t>aw, pl. Grunwaldzki 2/4, 50-384 Wrocław, Poland</w:t>
-      </w:r>
-    </w:p>
-    <w:p>
-      <w:pPr>
-        <w:pStyle w:val="Normal"/>
-        <w:rPr>
-          <w:rFonts w:ascii="Arial" w:hAnsi="Arial" w:cs="Arial"/>
-          <w:lang w:val="en-US"/>
-        </w:rPr>
-      </w:pPr>
-      <w:r>
-        <w:rPr/>
-      </w:r>
-      <w:r>
+          <w:lang w:val="en-US"/>
+        </w:rPr>
         <mc:AlternateContent>
           <mc:Choice Requires="wps">
             <w:drawing>
@@ -293,21 +201,33 @@
                 <wp:positionV relativeFrom="paragraph">
                   <wp:posOffset>26035</wp:posOffset>
                 </wp:positionV>
-                <wp:extent cx="2425700" cy="2672715"/>
+                <wp:extent cx="2426335" cy="2673350"/>
                 <wp:effectExtent l="0" t="0" r="0" b="0"/>
                 <wp:wrapSquare wrapText="largest"/>
                 <wp:docPr id="1" name="Frame1"/>
                 <a:graphic xmlns:a="http://schemas.openxmlformats.org/drawingml/2006/main">
                   <a:graphicData uri="http://schemas.microsoft.com/office/word/2010/wordprocessingShape">
                     <wps:wsp>
-                      <wps:cNvSpPr txBox="1"/>
+                      <wps:cNvSpPr/>
                       <wps:spPr>
                         <a:xfrm>
                           <a:off x="0" y="0"/>
-                          <a:ext cx="2425700" cy="2672715"/>
+                          <a:ext cx="2425680" cy="2672640"/>
                         </a:xfrm>
-                        <a:prstGeom prst="rect"/>
+                        <a:prstGeom prst="rect">
+                          <a:avLst/>
+                        </a:prstGeom>
+                        <a:noFill/>
+                        <a:ln>
+                          <a:noFill/>
+                        </a:ln>
                       </wps:spPr>
+                      <wps:style>
+                        <a:lnRef idx="0"/>
+                        <a:fillRef idx="0"/>
+                        <a:effectRef idx="0"/>
+                        <a:fontRef idx="minor"/>
+                      </wps:style>
                       <wps:txbx>
                         <w:txbxContent>
                           <w:p>
@@ -322,17 +242,12 @@
                               </w:rPr>
                             </w:pPr>
                             <w:r>
-                              <w:rPr>
-                                <w:rFonts w:ascii="arial" w:hAnsi="arial"/>
-                                <w:color w:val="808080"/>
-                                <w:sz w:val="18"/>
-                                <w:szCs w:val="18"/>
-                              </w:rPr>
+                              <w:rPr/>
                               <w:drawing>
                                 <wp:inline distT="0" distB="0" distL="0" distR="0">
                                   <wp:extent cx="2425700" cy="2257425"/>
                                   <wp:effectExtent l="0" t="0" r="0" b="0"/>
-                                  <wp:docPr id="2" name="Image1" descr=""/>
+                                  <wp:docPr id="3" name="Image1" descr=""/>
                                   <wp:cNvGraphicFramePr>
                                     <a:graphicFrameLocks xmlns:a="http://schemas.openxmlformats.org/drawingml/2006/main" noChangeAspect="1"/>
                                   </wp:cNvGraphicFramePr>
@@ -340,7 +255,7 @@
                                     <a:graphicData uri="http://schemas.openxmlformats.org/drawingml/2006/picture">
                                       <pic:pic xmlns:pic="http://schemas.openxmlformats.org/drawingml/2006/picture">
                                         <pic:nvPicPr>
-                                          <pic:cNvPr id="2" name="Image1" descr=""/>
+                                          <pic:cNvPr id="3" name="Image1" descr=""/>
                                           <pic:cNvPicPr>
                                             <a:picLocks noChangeAspect="1" noChangeArrowheads="1"/>
                                           </pic:cNvPicPr>
@@ -365,6 +280,14 @@
                                   </a:graphic>
                                 </wp:inline>
                               </w:drawing>
+                            </w:r>
+                            <w:r>
+                              <w:rPr>
+                                <w:rFonts w:ascii="arial" w:hAnsi="arial"/>
+                                <w:color w:val="808080"/>
+                                <w:sz w:val="18"/>
+                                <w:szCs w:val="18"/>
+                              </w:rPr>
                               <w:t xml:space="preserve">Figure </w:t>
                             </w:r>
                             <w:r>
@@ -424,7 +347,7 @@
                           </w:p>
                         </w:txbxContent>
                       </wps:txbx>
-                      <wps:bodyPr anchor="t" lIns="0" tIns="0" rIns="0" bIns="0">
+                      <wps:bodyPr lIns="0" rIns="0" tIns="0" bIns="0">
                         <a:noAutofit/>
                       </wps:bodyPr>
                     </wps:wsp>
@@ -435,8 +358,11 @@
           </mc:Choice>
           <mc:Fallback>
             <w:pict>
-              <v:rect style="position:absolute;rotation:0;width:191pt;height:210.45pt;mso-wrap-distance-left:0pt;mso-wrap-distance-right:0pt;mso-wrap-distance-top:0pt;mso-wrap-distance-bottom:0pt;margin-top:2.05pt;mso-position-vertical-relative:text;margin-left:248pt;mso-position-horizontal-relative:text">
-                <v:textbox inset="0in,0in,0in,0in">
+              <v:rect id="shape_0" ID="Frame1" stroked="f" style="position:absolute;margin-left:248pt;margin-top:2.05pt;width:190.95pt;height:210.4pt">
+                <w10:wrap type="square"/>
+                <v:fill o:detectmouseclick="t" on="false"/>
+                <v:stroke color="#3465a4" joinstyle="round" endcap="flat"/>
+                <v:textbox>
                   <w:txbxContent>
                     <w:p>
                       <w:pPr>
@@ -450,17 +376,12 @@
                         </w:rPr>
                       </w:pPr>
                       <w:r>
-                        <w:rPr>
-                          <w:rFonts w:ascii="arial" w:hAnsi="arial"/>
-                          <w:color w:val="808080"/>
-                          <w:sz w:val="18"/>
-                          <w:szCs w:val="18"/>
-                        </w:rPr>
+                        <w:rPr/>
                         <w:drawing>
                           <wp:inline distT="0" distB="0" distL="0" distR="0">
                             <wp:extent cx="2425700" cy="2257425"/>
                             <wp:effectExtent l="0" t="0" r="0" b="0"/>
-                            <wp:docPr id="3" name="Image1" descr=""/>
+                            <wp:docPr id="4" name="Image1" descr=""/>
                             <wp:cNvGraphicFramePr>
                               <a:graphicFrameLocks xmlns:a="http://schemas.openxmlformats.org/drawingml/2006/main" noChangeAspect="1"/>
                             </wp:cNvGraphicFramePr>
@@ -468,7 +389,7 @@
                               <a:graphicData uri="http://schemas.openxmlformats.org/drawingml/2006/picture">
                                 <pic:pic xmlns:pic="http://schemas.openxmlformats.org/drawingml/2006/picture">
                                   <pic:nvPicPr>
-                                    <pic:cNvPr id="3" name="Image1" descr=""/>
+                                    <pic:cNvPr id="4" name="Image1" descr=""/>
                                     <pic:cNvPicPr>
                                       <a:picLocks noChangeAspect="1" noChangeArrowheads="1"/>
                                     </pic:cNvPicPr>
@@ -493,6 +414,14 @@
                             </a:graphic>
                           </wp:inline>
                         </w:drawing>
+                      </w:r>
+                      <w:r>
+                        <w:rPr>
+                          <w:rFonts w:ascii="arial" w:hAnsi="arial"/>
+                          <w:color w:val="808080"/>
+                          <w:sz w:val="18"/>
+                          <w:szCs w:val="18"/>
+                        </w:rPr>
                         <w:t xml:space="preserve">Figure </w:t>
                       </w:r>
                       <w:r>
@@ -552,7 +481,6 @@
                     </w:p>
                   </w:txbxContent>
                 </v:textbox>
-                <w10:wrap type="square" side="largest"/>
               </v:rect>
             </w:pict>
           </mc:Fallback>
@@ -568,37 +496,19 @@
         <w:rPr>
           <w:rFonts w:ascii="Arial" w:hAnsi="Arial"/>
         </w:rPr>
-        <w:t>The Markov Chain Monte Carlo methods (abbrv. MCMC) are a family of algorithms used for approximating sampling from a given probability distribution. They prove very e</w:t>
+        <w:t xml:space="preserve">The Markov </w:t>
       </w:r>
       <w:r>
         <w:rPr>
           <w:rFonts w:ascii="Arial" w:hAnsi="Arial"/>
         </w:rPr>
-        <w:t>f</w:t>
+        <w:t>c</w:t>
       </w:r>
       <w:r>
         <w:rPr>
           <w:rFonts w:ascii="Arial" w:hAnsi="Arial"/>
         </w:rPr>
-        <w:t xml:space="preserve">ective when the state space is large. This fact can be used to solve many hard deterministic problems - one of them being traveling salesmen problem, </w:t>
-      </w:r>
-      <w:r>
-        <w:rPr>
-          <w:rFonts w:ascii="Arial" w:hAnsi="Arial"/>
-        </w:rPr>
-        <w:t xml:space="preserve">which asks </w:t>
-      </w:r>
-      <w:r>
-        <w:rPr>
-          <w:rFonts w:ascii="Arial" w:hAnsi="Arial"/>
-        </w:rPr>
-        <w:t>for the shortest path that visits all of the cities exactly once</w:t>
-      </w:r>
-      <w:r>
-        <w:rPr>
-          <w:rFonts w:ascii="Arial" w:hAnsi="Arial"/>
-        </w:rPr>
-        <w:t xml:space="preserve">. It will be used in this </w:t>
+        <w:t>hain Monte Carlo methods (abbrv. MCMC) are a family of algorithms used for approxi</w:t>
       </w:r>
       <w:r>
         <w:rPr>
@@ -609,25 +519,13 @@
           <w:szCs w:val="24"/>
           <w:lang w:val="en-DE" w:eastAsia="en-US" w:bidi="ar-SA"/>
         </w:rPr>
-        <w:t>presentation</w:t>
+        <w:t>mate</w:t>
       </w:r>
       <w:r>
         <w:rPr>
           <w:rFonts w:ascii="Arial" w:hAnsi="Arial"/>
         </w:rPr>
-        <w:t xml:space="preserve"> to test a new approach of locally-informed proposals as a modi</w:t>
-      </w:r>
-      <w:r>
-        <w:rPr>
-          <w:rFonts w:ascii="Arial" w:hAnsi="Arial"/>
-        </w:rPr>
-        <w:t>f</w:t>
-      </w:r>
-      <w:r>
-        <w:rPr>
-          <w:rFonts w:ascii="Arial" w:hAnsi="Arial"/>
-        </w:rPr>
-        <w:t xml:space="preserve">cation of well known Metropolis-Hastings algorithm. </w:t>
+        <w:t xml:space="preserve"> sampling from a given probability distribution. They prove very efective when the state space is large. This fact can be used to solve many hard deterministic problems - one of them being traveling salesmen problem, which asks for the shortest </w:t>
       </w:r>
       <w:r>
         <w:rPr>
@@ -638,13 +536,13 @@
           <w:szCs w:val="24"/>
           <w:lang w:val="en-DE" w:eastAsia="en-US" w:bidi="ar-SA"/>
         </w:rPr>
-        <w:t>This approach uses locally computed distribution, that changes depending on candidate, at each step of Metropolis-Hastings algorithm.</w:t>
+        <w:t xml:space="preserve">route </w:t>
       </w:r>
       <w:r>
         <w:rPr>
           <w:rFonts w:ascii="Arial" w:hAnsi="Arial"/>
         </w:rPr>
-        <w:t xml:space="preserve"> </w:t>
+        <w:t xml:space="preserve">that visits all of the cities exactly once. We will present an application of a relatively new modification of a well known Metropolis-Hasting algorithm (called locally informed proposals) to the aforementioned traveling salesman problem. </w:t>
       </w:r>
       <w:r>
         <w:rPr>
@@ -655,25 +553,131 @@
           <w:szCs w:val="24"/>
           <w:lang w:val="en-DE" w:eastAsia="en-US" w:bidi="ar-SA"/>
         </w:rPr>
+        <w:t xml:space="preserve">This approach uses </w:t>
+      </w:r>
+      <w:r>
+        <w:rPr>
+          <w:rFonts w:eastAsia="Calibri" w:cs="" w:ascii="Arial" w:hAnsi="Arial" w:cstheme="minorBidi" w:eastAsiaTheme="minorHAnsi"/>
+          <w:color w:val="auto"/>
+          <w:kern w:val="0"/>
+          <w:sz w:val="24"/>
+          <w:szCs w:val="24"/>
+          <w:lang w:val="en-DE" w:eastAsia="en-US" w:bidi="ar-SA"/>
+        </w:rPr>
+        <w:t xml:space="preserve">a </w:t>
+      </w:r>
+      <w:r>
+        <w:rPr>
+          <w:rFonts w:eastAsia="Calibri" w:cs="" w:ascii="Arial" w:hAnsi="Arial" w:cstheme="minorBidi" w:eastAsiaTheme="minorHAnsi"/>
+          <w:color w:val="auto"/>
+          <w:kern w:val="0"/>
+          <w:sz w:val="24"/>
+          <w:szCs w:val="24"/>
+          <w:lang w:val="en-DE" w:eastAsia="en-US" w:bidi="ar-SA"/>
+        </w:rPr>
+        <w:t xml:space="preserve">locally computed distribution, that changes depending on </w:t>
+      </w:r>
+      <w:r>
+        <w:rPr>
+          <w:rFonts w:eastAsia="Calibri" w:cs="" w:ascii="Arial" w:hAnsi="Arial" w:cstheme="minorBidi" w:eastAsiaTheme="minorHAnsi"/>
+          <w:color w:val="auto"/>
+          <w:kern w:val="0"/>
+          <w:sz w:val="24"/>
+          <w:szCs w:val="24"/>
+          <w:lang w:val="en-DE" w:eastAsia="en-US" w:bidi="ar-SA"/>
+        </w:rPr>
+        <w:t xml:space="preserve">a </w:t>
+      </w:r>
+      <w:r>
+        <w:rPr>
+          <w:rFonts w:eastAsia="Calibri" w:cs="" w:ascii="Arial" w:hAnsi="Arial" w:cstheme="minorBidi" w:eastAsiaTheme="minorHAnsi"/>
+          <w:color w:val="auto"/>
+          <w:kern w:val="0"/>
+          <w:sz w:val="24"/>
+          <w:szCs w:val="24"/>
+          <w:lang w:val="en-DE" w:eastAsia="en-US" w:bidi="ar-SA"/>
+        </w:rPr>
+        <w:t xml:space="preserve">candidate, at each step of </w:t>
+      </w:r>
+      <w:r>
+        <w:rPr>
+          <w:rFonts w:eastAsia="Calibri" w:cs="" w:ascii="Arial" w:hAnsi="Arial" w:cstheme="minorBidi" w:eastAsiaTheme="minorHAnsi"/>
+          <w:color w:val="auto"/>
+          <w:kern w:val="0"/>
+          <w:sz w:val="24"/>
+          <w:szCs w:val="24"/>
+          <w:lang w:val="en-DE" w:eastAsia="en-US" w:bidi="ar-SA"/>
+        </w:rPr>
+        <w:t xml:space="preserve">the </w:t>
+      </w:r>
+      <w:r>
+        <w:rPr>
+          <w:rFonts w:eastAsia="Calibri" w:cs="" w:ascii="Arial" w:hAnsi="Arial" w:cstheme="minorBidi" w:eastAsiaTheme="minorHAnsi"/>
+          <w:color w:val="auto"/>
+          <w:kern w:val="0"/>
+          <w:sz w:val="24"/>
+          <w:szCs w:val="24"/>
+          <w:lang w:val="en-DE" w:eastAsia="en-US" w:bidi="ar-SA"/>
+        </w:rPr>
+        <w:t>Metropolis-Hastings algorithm.</w:t>
+      </w:r>
+      <w:r>
+        <w:rPr>
+          <w:rFonts w:ascii="Arial" w:hAnsi="Arial"/>
+        </w:rPr>
+        <w:t xml:space="preserve"> </w:t>
+      </w:r>
+      <w:r>
+        <w:rPr>
+          <w:rFonts w:eastAsia="Calibri" w:cs="" w:ascii="Arial" w:hAnsi="Arial" w:cstheme="minorBidi" w:eastAsiaTheme="minorHAnsi"/>
+          <w:color w:val="auto"/>
+          <w:kern w:val="0"/>
+          <w:sz w:val="24"/>
+          <w:szCs w:val="24"/>
+          <w:lang w:val="en-DE" w:eastAsia="en-US" w:bidi="ar-SA"/>
+        </w:rPr>
         <w:t>W</w:t>
       </w:r>
       <w:r>
         <w:rPr>
           <w:rFonts w:ascii="Arial" w:hAnsi="Arial"/>
         </w:rPr>
-        <w:t>e will present the implementation of modi</w:t>
+        <w:t xml:space="preserve">e will present the implementation of </w:t>
       </w:r>
       <w:r>
         <w:rPr>
           <w:rFonts w:ascii="Arial" w:hAnsi="Arial"/>
         </w:rPr>
-        <w:t>fi</w:t>
+        <w:t xml:space="preserve">the </w:t>
       </w:r>
       <w:r>
         <w:rPr>
           <w:rFonts w:ascii="Arial" w:hAnsi="Arial"/>
         </w:rPr>
-        <w:t>ed algorithm, experiments based on it, results and a comparison with previous MCMC methods.</w:t>
+        <w:t>modified algorithm, experiments based on it, results and a comparison with previous MCMC methods.</w:t>
+      </w:r>
+    </w:p>
+    <w:p>
+      <w:pPr>
+        <w:pStyle w:val="Normal"/>
+        <w:rPr>
+          <w:rFonts w:ascii="Arial" w:hAnsi="Arial"/>
+        </w:rPr>
+      </w:pPr>
+      <w:r>
+        <w:rPr/>
+      </w:r>
+    </w:p>
+    <w:p>
+      <w:pPr>
+        <w:pStyle w:val="Normal"/>
+        <w:rPr/>
+      </w:pPr>
+      <w:r>
+        <w:rPr>
+          <w:rFonts w:ascii="Arial" w:hAnsi="Arial"/>
+        </w:rPr>
+        <w:t>Talk based on a master's thesis written under supervision of Paweł Lorek</w:t>
       </w:r>
     </w:p>
     <w:sectPr>

</xml_diff>